<commit_message>
changed default date to Oct 1 2018
</commit_message>
<xml_diff>
--- a/WS04/Workshop4.docx
+++ b/WS04/Workshop4.docx
@@ -2114,23 +2114,7 @@
           <w:szCs w:val="28"/>
         </w:rPr>
         <w:lastRenderedPageBreak/>
-        <w:t>T</w:t>
-      </w:r>
-      <w:r>
-        <w:rPr>
-          <w:rFonts w:cstheme="minorHAnsi"/>
-          <w:sz w:val="28"/>
-          <w:szCs w:val="28"/>
-        </w:rPr>
-        <w:t>est your code and make sure that it works</w:t>
-      </w:r>
-      <w:r>
-        <w:rPr>
-          <w:rFonts w:cstheme="minorHAnsi"/>
-          <w:sz w:val="28"/>
-          <w:szCs w:val="28"/>
-        </w:rPr>
-        <w:t xml:space="preserve"> u</w:t>
+        <w:t>Test your code and make sure that it works u</w:t>
       </w:r>
       <w:r>
         <w:rPr>
@@ -7494,19 +7478,7 @@
           <w:sz w:val="28"/>
           <w:szCs w:val="28"/>
         </w:rPr>
-        <w:t xml:space="preserve"> may ask you to resubmit. Resubmissions </w:t>
-      </w:r>
-      <w:bookmarkStart w:id="0" w:name="_GoBack"/>
-      <w:bookmarkEnd w:id="0"/>
-      <w:r>
-        <w:rPr>
-          <w:rFonts w:eastAsia="Times New Roman" w:cstheme="minorHAnsi"/>
-          <w:bCs/>
-          <w:color w:val="000000"/>
-          <w:sz w:val="28"/>
-          <w:szCs w:val="28"/>
-        </w:rPr>
-        <w:t>attract a penalty.</w:t>
+        <w:t xml:space="preserve"> may ask you to resubmit. Resubmissions attract a penalty.</w:t>
       </w:r>
     </w:p>
     <w:p>
@@ -8820,7 +8792,21 @@
         <w:rPr>
           <w:i/>
         </w:rPr>
-        <w:t>and sets the departure date to July 1</w:t>
+        <w:t xml:space="preserve">and sets the departure date to </w:t>
+      </w:r>
+      <w:r>
+        <w:rPr>
+          <w:i/>
+        </w:rPr>
+        <w:t>October</w:t>
+      </w:r>
+      <w:bookmarkStart w:id="0" w:name="_GoBack"/>
+      <w:bookmarkEnd w:id="0"/>
+      <w:r>
+        <w:rPr>
+          <w:i/>
+        </w:rPr>
+        <w:t xml:space="preserve"> 1</w:t>
       </w:r>
       <w:r>
         <w:rPr>
@@ -23595,7 +23581,7 @@
 </file>
 
 <file path=customXml/itemProps1.xml><?xml version="1.0" encoding="utf-8"?>
-<ds:datastoreItem xmlns:ds="http://schemas.openxmlformats.org/officeDocument/2006/customXml" ds:itemID="{2DE7D329-F474-4FB5-9AA3-4B35EC6B70CF}">
+<ds:datastoreItem xmlns:ds="http://schemas.openxmlformats.org/officeDocument/2006/customXml" ds:itemID="{0B1D3A28-52C5-41AF-9276-E470C4C66A53}">
   <ds:schemaRefs>
     <ds:schemaRef ds:uri="http://schemas.openxmlformats.org/officeDocument/2006/bibliography"/>
   </ds:schemaRefs>

</xml_diff>